<commit_message>
ajout fichier LettreMotivation supprimé LettreMotivation.odt modifications reunion_07_03 && lettreMicka
</commit_message>
<xml_diff>
--- a/Annee2/reunion_07_03.docx
+++ b/Annee2/reunion_07_03.docx
@@ -40,9 +40,9 @@
       </w:tblPr>
       <w:tblGrid>
         <w:gridCol w:w="2409"/>
+        <w:gridCol w:w="2409"/>
         <w:gridCol w:w="2410"/>
         <w:gridCol w:w="2409"/>
-        <w:gridCol w:w="2410"/>
       </w:tblGrid>
       <w:tr>
         <w:trPr/>
@@ -54,12 +54,32 @@
           <w:p>
             <w:pPr>
               <w:pStyle w:val="TableContents"/>
-              <w:bidi w:val="0"/>
-              <w:jc w:val="center"/>
-              <w:rPr/>
-            </w:pPr>
-            <w:r>
-              <w:rPr/>
+              <w:widowControl w:val="false"/>
+              <w:bidi w:val="0"/>
+              <w:jc w:val="center"/>
+              <w:rPr/>
+            </w:pPr>
+            <w:r>
+              <w:rPr/>
+            </w:r>
+          </w:p>
+        </w:tc>
+        <w:tc>
+          <w:tcPr>
+            <w:tcW w:w="2409" w:type="dxa"/>
+            <w:tcBorders/>
+          </w:tcPr>
+          <w:p>
+            <w:pPr>
+              <w:pStyle w:val="TableContents"/>
+              <w:widowControl w:val="false"/>
+              <w:bidi w:val="0"/>
+              <w:jc w:val="center"/>
+              <w:rPr/>
+            </w:pPr>
+            <w:r>
+              <w:rPr/>
+              <w:t>To Do</w:t>
             </w:r>
           </w:p>
         </w:tc>
@@ -71,24 +91,7 @@
           <w:p>
             <w:pPr>
               <w:pStyle w:val="TableContents"/>
-              <w:bidi w:val="0"/>
-              <w:jc w:val="center"/>
-              <w:rPr/>
-            </w:pPr>
-            <w:r>
-              <w:rPr/>
-              <w:t>To Do</w:t>
-            </w:r>
-          </w:p>
-        </w:tc>
-        <w:tc>
-          <w:tcPr>
-            <w:tcW w:w="2409" w:type="dxa"/>
-            <w:tcBorders/>
-          </w:tcPr>
-          <w:p>
-            <w:pPr>
-              <w:pStyle w:val="TableContents"/>
+              <w:widowControl w:val="false"/>
               <w:bidi w:val="0"/>
               <w:jc w:val="center"/>
               <w:rPr/>
@@ -101,12 +104,13 @@
         </w:tc>
         <w:tc>
           <w:tcPr>
-            <w:tcW w:w="2410" w:type="dxa"/>
-            <w:tcBorders/>
-          </w:tcPr>
-          <w:p>
-            <w:pPr>
-              <w:pStyle w:val="TableContents"/>
+            <w:tcW w:w="2409" w:type="dxa"/>
+            <w:tcBorders/>
+          </w:tcPr>
+          <w:p>
+            <w:pPr>
+              <w:pStyle w:val="TableContents"/>
+              <w:widowControl w:val="false"/>
               <w:bidi w:val="0"/>
               <w:jc w:val="center"/>
               <w:rPr/>
@@ -128,13 +132,36 @@
           <w:p>
             <w:pPr>
               <w:pStyle w:val="TableContents"/>
-              <w:bidi w:val="0"/>
-              <w:jc w:val="center"/>
-              <w:rPr/>
-            </w:pPr>
-            <w:r>
-              <w:rPr/>
-              <w:t>Environnement Execution</w:t>
+              <w:widowControl w:val="false"/>
+              <w:bidi w:val="0"/>
+              <w:jc w:val="center"/>
+              <w:rPr/>
+            </w:pPr>
+            <w:r>
+              <w:rPr/>
+              <w:t xml:space="preserve">Environnement Execution </w:t>
+            </w:r>
+            <w:r>
+              <w:rPr/>
+              <w:t>( max)</w:t>
+            </w:r>
+          </w:p>
+        </w:tc>
+        <w:tc>
+          <w:tcPr>
+            <w:tcW w:w="2409" w:type="dxa"/>
+            <w:tcBorders/>
+          </w:tcPr>
+          <w:p>
+            <w:pPr>
+              <w:pStyle w:val="TableContents"/>
+              <w:widowControl w:val="false"/>
+              <w:bidi w:val="0"/>
+              <w:jc w:val="center"/>
+              <w:rPr/>
+            </w:pPr>
+            <w:r>
+              <w:rPr/>
             </w:r>
           </w:p>
         </w:tc>
@@ -146,40 +173,25 @@
           <w:p>
             <w:pPr>
               <w:pStyle w:val="TableContents"/>
-              <w:bidi w:val="0"/>
-              <w:jc w:val="center"/>
-              <w:rPr/>
-            </w:pPr>
-            <w:r>
-              <w:rPr/>
-            </w:r>
-          </w:p>
-        </w:tc>
-        <w:tc>
-          <w:tcPr>
-            <w:tcW w:w="2409" w:type="dxa"/>
-            <w:tcBorders/>
-          </w:tcPr>
-          <w:p>
-            <w:pPr>
-              <w:pStyle w:val="TableContents"/>
-              <w:bidi w:val="0"/>
-              <w:jc w:val="center"/>
-              <w:rPr/>
-            </w:pPr>
-            <w:r>
-              <w:rPr/>
-            </w:r>
-          </w:p>
-        </w:tc>
-        <w:tc>
-          <w:tcPr>
-            <w:tcW w:w="2410" w:type="dxa"/>
-            <w:tcBorders/>
-          </w:tcPr>
-          <w:p>
-            <w:pPr>
-              <w:pStyle w:val="TableContents"/>
+              <w:widowControl w:val="false"/>
+              <w:bidi w:val="0"/>
+              <w:jc w:val="center"/>
+              <w:rPr/>
+            </w:pPr>
+            <w:r>
+              <w:rPr/>
+            </w:r>
+          </w:p>
+        </w:tc>
+        <w:tc>
+          <w:tcPr>
+            <w:tcW w:w="2409" w:type="dxa"/>
+            <w:tcBorders/>
+          </w:tcPr>
+          <w:p>
+            <w:pPr>
+              <w:pStyle w:val="TableContents"/>
+              <w:widowControl w:val="false"/>
               <w:bidi w:val="0"/>
               <w:jc w:val="center"/>
               <w:rPr/>
@@ -201,13 +213,36 @@
           <w:p>
             <w:pPr>
               <w:pStyle w:val="TableContents"/>
-              <w:bidi w:val="0"/>
-              <w:jc w:val="center"/>
-              <w:rPr/>
-            </w:pPr>
-            <w:r>
-              <w:rPr/>
-              <w:t xml:space="preserve">Préparation Diapo pour la soutenance </w:t>
+              <w:widowControl w:val="false"/>
+              <w:bidi w:val="0"/>
+              <w:jc w:val="center"/>
+              <w:rPr/>
+            </w:pPr>
+            <w:r>
+              <w:rPr/>
+              <w:t xml:space="preserve">Préparation Diapo pour la soutenance  </w:t>
+            </w:r>
+            <w:r>
+              <w:rPr/>
+              <w:t>(max)</w:t>
+            </w:r>
+          </w:p>
+        </w:tc>
+        <w:tc>
+          <w:tcPr>
+            <w:tcW w:w="2409" w:type="dxa"/>
+            <w:tcBorders/>
+          </w:tcPr>
+          <w:p>
+            <w:pPr>
+              <w:pStyle w:val="TableContents"/>
+              <w:widowControl w:val="false"/>
+              <w:bidi w:val="0"/>
+              <w:jc w:val="center"/>
+              <w:rPr/>
+            </w:pPr>
+            <w:r>
+              <w:rPr/>
             </w:r>
           </w:p>
         </w:tc>
@@ -219,23 +254,7 @@
           <w:p>
             <w:pPr>
               <w:pStyle w:val="TableContents"/>
-              <w:bidi w:val="0"/>
-              <w:jc w:val="center"/>
-              <w:rPr/>
-            </w:pPr>
-            <w:r>
-              <w:rPr/>
-            </w:r>
-          </w:p>
-        </w:tc>
-        <w:tc>
-          <w:tcPr>
-            <w:tcW w:w="2409" w:type="dxa"/>
-            <w:tcBorders/>
-          </w:tcPr>
-          <w:p>
-            <w:pPr>
-              <w:pStyle w:val="TableContents"/>
+              <w:widowControl w:val="false"/>
               <w:bidi w:val="0"/>
               <w:jc w:val="center"/>
               <w:rPr/>
@@ -248,12 +267,13 @@
         </w:tc>
         <w:tc>
           <w:tcPr>
-            <w:tcW w:w="2410" w:type="dxa"/>
-            <w:tcBorders/>
-          </w:tcPr>
-          <w:p>
-            <w:pPr>
-              <w:pStyle w:val="TableContents"/>
+            <w:tcW w:w="2409" w:type="dxa"/>
+            <w:tcBorders/>
+          </w:tcPr>
+          <w:p>
+            <w:pPr>
+              <w:pStyle w:val="TableContents"/>
+              <w:widowControl w:val="false"/>
               <w:bidi w:val="0"/>
               <w:jc w:val="center"/>
               <w:rPr/>
@@ -274,13 +294,36 @@
           <w:p>
             <w:pPr>
               <w:pStyle w:val="TableContents"/>
-              <w:bidi w:val="0"/>
-              <w:jc w:val="center"/>
-              <w:rPr/>
-            </w:pPr>
-            <w:r>
-              <w:rPr/>
-              <w:t>Programmation des interfaces</w:t>
+              <w:widowControl w:val="false"/>
+              <w:bidi w:val="0"/>
+              <w:jc w:val="center"/>
+              <w:rPr/>
+            </w:pPr>
+            <w:r>
+              <w:rPr/>
+              <w:t xml:space="preserve">Programmation des interfaces </w:t>
+            </w:r>
+            <w:r>
+              <w:rPr/>
+              <w:t>( eneko, alex, kilian)</w:t>
+            </w:r>
+          </w:p>
+        </w:tc>
+        <w:tc>
+          <w:tcPr>
+            <w:tcW w:w="2409" w:type="dxa"/>
+            <w:tcBorders/>
+          </w:tcPr>
+          <w:p>
+            <w:pPr>
+              <w:pStyle w:val="TableContents"/>
+              <w:widowControl w:val="false"/>
+              <w:bidi w:val="0"/>
+              <w:jc w:val="center"/>
+              <w:rPr/>
+            </w:pPr>
+            <w:r>
+              <w:rPr/>
             </w:r>
           </w:p>
         </w:tc>
@@ -292,23 +335,7 @@
           <w:p>
             <w:pPr>
               <w:pStyle w:val="TableContents"/>
-              <w:bidi w:val="0"/>
-              <w:jc w:val="center"/>
-              <w:rPr/>
-            </w:pPr>
-            <w:r>
-              <w:rPr/>
-            </w:r>
-          </w:p>
-        </w:tc>
-        <w:tc>
-          <w:tcPr>
-            <w:tcW w:w="2409" w:type="dxa"/>
-            <w:tcBorders/>
-          </w:tcPr>
-          <w:p>
-            <w:pPr>
-              <w:pStyle w:val="TableContents"/>
+              <w:widowControl w:val="false"/>
               <w:bidi w:val="0"/>
               <w:jc w:val="center"/>
               <w:rPr/>
@@ -321,12 +348,13 @@
         </w:tc>
         <w:tc>
           <w:tcPr>
-            <w:tcW w:w="2410" w:type="dxa"/>
-            <w:tcBorders/>
-          </w:tcPr>
-          <w:p>
-            <w:pPr>
-              <w:pStyle w:val="TableContents"/>
+            <w:tcW w:w="2409" w:type="dxa"/>
+            <w:tcBorders/>
+          </w:tcPr>
+          <w:p>
+            <w:pPr>
+              <w:pStyle w:val="TableContents"/>
+              <w:widowControl w:val="false"/>
               <w:bidi w:val="0"/>
               <w:jc w:val="center"/>
               <w:rPr/>
@@ -347,13 +375,36 @@
           <w:p>
             <w:pPr>
               <w:pStyle w:val="TableContents"/>
-              <w:bidi w:val="0"/>
-              <w:jc w:val="center"/>
-              <w:rPr/>
-            </w:pPr>
-            <w:r>
-              <w:rPr/>
-              <w:t>Maquettes</w:t>
+              <w:widowControl w:val="false"/>
+              <w:bidi w:val="0"/>
+              <w:jc w:val="center"/>
+              <w:rPr/>
+            </w:pPr>
+            <w:r>
+              <w:rPr/>
+              <w:t xml:space="preserve">Maquettes </w:t>
+            </w:r>
+            <w:r>
+              <w:rPr/>
+              <w:t>(tous)</w:t>
+            </w:r>
+          </w:p>
+        </w:tc>
+        <w:tc>
+          <w:tcPr>
+            <w:tcW w:w="2409" w:type="dxa"/>
+            <w:tcBorders/>
+          </w:tcPr>
+          <w:p>
+            <w:pPr>
+              <w:pStyle w:val="TableContents"/>
+              <w:widowControl w:val="false"/>
+              <w:bidi w:val="0"/>
+              <w:jc w:val="center"/>
+              <w:rPr/>
+            </w:pPr>
+            <w:r>
+              <w:rPr/>
             </w:r>
           </w:p>
         </w:tc>
@@ -365,40 +416,25 @@
           <w:p>
             <w:pPr>
               <w:pStyle w:val="TableContents"/>
-              <w:bidi w:val="0"/>
-              <w:jc w:val="center"/>
-              <w:rPr/>
-            </w:pPr>
-            <w:r>
-              <w:rPr/>
-            </w:r>
-          </w:p>
-        </w:tc>
-        <w:tc>
-          <w:tcPr>
-            <w:tcW w:w="2409" w:type="dxa"/>
-            <w:tcBorders/>
-          </w:tcPr>
-          <w:p>
-            <w:pPr>
-              <w:pStyle w:val="TableContents"/>
-              <w:bidi w:val="0"/>
-              <w:jc w:val="center"/>
-              <w:rPr/>
-            </w:pPr>
-            <w:r>
-              <w:rPr/>
-            </w:r>
-          </w:p>
-        </w:tc>
-        <w:tc>
-          <w:tcPr>
-            <w:tcW w:w="2410" w:type="dxa"/>
-            <w:tcBorders/>
-          </w:tcPr>
-          <w:p>
-            <w:pPr>
-              <w:pStyle w:val="TableContents"/>
+              <w:widowControl w:val="false"/>
+              <w:bidi w:val="0"/>
+              <w:jc w:val="center"/>
+              <w:rPr/>
+            </w:pPr>
+            <w:r>
+              <w:rPr/>
+            </w:r>
+          </w:p>
+        </w:tc>
+        <w:tc>
+          <w:tcPr>
+            <w:tcW w:w="2409" w:type="dxa"/>
+            <w:tcBorders/>
+          </w:tcPr>
+          <w:p>
+            <w:pPr>
+              <w:pStyle w:val="TableContents"/>
+              <w:widowControl w:val="false"/>
               <w:bidi w:val="0"/>
               <w:jc w:val="center"/>
               <w:rPr/>
@@ -420,13 +456,36 @@
           <w:p>
             <w:pPr>
               <w:pStyle w:val="TableContents"/>
-              <w:bidi w:val="0"/>
-              <w:jc w:val="center"/>
-              <w:rPr/>
-            </w:pPr>
-            <w:r>
-              <w:rPr/>
-              <w:t>BD</w:t>
+              <w:widowControl w:val="false"/>
+              <w:bidi w:val="0"/>
+              <w:jc w:val="center"/>
+              <w:rPr/>
+            </w:pPr>
+            <w:r>
+              <w:rPr/>
+              <w:t xml:space="preserve">BD </w:t>
+            </w:r>
+            <w:r>
+              <w:rPr/>
+              <w:t>( eneko)</w:t>
+            </w:r>
+          </w:p>
+        </w:tc>
+        <w:tc>
+          <w:tcPr>
+            <w:tcW w:w="2409" w:type="dxa"/>
+            <w:tcBorders/>
+          </w:tcPr>
+          <w:p>
+            <w:pPr>
+              <w:pStyle w:val="TableContents"/>
+              <w:widowControl w:val="false"/>
+              <w:bidi w:val="0"/>
+              <w:jc w:val="center"/>
+              <w:rPr/>
+            </w:pPr>
+            <w:r>
+              <w:rPr/>
             </w:r>
           </w:p>
         </w:tc>
@@ -438,23 +497,7 @@
           <w:p>
             <w:pPr>
               <w:pStyle w:val="TableContents"/>
-              <w:bidi w:val="0"/>
-              <w:jc w:val="center"/>
-              <w:rPr/>
-            </w:pPr>
-            <w:r>
-              <w:rPr/>
-            </w:r>
-          </w:p>
-        </w:tc>
-        <w:tc>
-          <w:tcPr>
-            <w:tcW w:w="2409" w:type="dxa"/>
-            <w:tcBorders/>
-          </w:tcPr>
-          <w:p>
-            <w:pPr>
-              <w:pStyle w:val="TableContents"/>
+              <w:widowControl w:val="false"/>
               <w:bidi w:val="0"/>
               <w:jc w:val="center"/>
               <w:rPr/>
@@ -467,12 +510,13 @@
         </w:tc>
         <w:tc>
           <w:tcPr>
-            <w:tcW w:w="2410" w:type="dxa"/>
-            <w:tcBorders/>
-          </w:tcPr>
-          <w:p>
-            <w:pPr>
-              <w:pStyle w:val="TableContents"/>
+            <w:tcW w:w="2409" w:type="dxa"/>
+            <w:tcBorders/>
+          </w:tcPr>
+          <w:p>
+            <w:pPr>
+              <w:pStyle w:val="TableContents"/>
+              <w:widowControl w:val="false"/>
               <w:bidi w:val="0"/>
               <w:jc w:val="center"/>
               <w:rPr/>
@@ -493,13 +537,37 @@
           <w:p>
             <w:pPr>
               <w:pStyle w:val="TableContents"/>
-              <w:bidi w:val="0"/>
-              <w:jc w:val="center"/>
-              <w:rPr/>
-            </w:pPr>
-            <w:r>
-              <w:rPr/>
-              <w:t xml:space="preserve">Intégration de l’algo </w:t>
+              <w:widowControl w:val="false"/>
+              <w:bidi w:val="0"/>
+              <w:jc w:val="center"/>
+              <w:rPr/>
+            </w:pPr>
+            <w:r>
+              <w:rPr/>
+              <w:t xml:space="preserve">Intégration de l’algo  </w:t>
+            </w:r>
+            <w:r>
+              <w:rPr/>
+              <w:t>(max)</w:t>
+            </w:r>
+          </w:p>
+        </w:tc>
+        <w:tc>
+          <w:tcPr>
+            <w:tcW w:w="2409" w:type="dxa"/>
+            <w:tcBorders/>
+          </w:tcPr>
+          <w:p>
+            <w:pPr>
+              <w:pStyle w:val="TableContents"/>
+              <w:widowControl w:val="false"/>
+              <w:bidi w:val="0"/>
+              <w:jc w:val="center"/>
+              <w:rPr/>
+            </w:pPr>
+            <w:r>
+              <w:rPr/>
+              <w:t>X</w:t>
             </w:r>
           </w:p>
         </w:tc>
@@ -511,41 +579,25 @@
           <w:p>
             <w:pPr>
               <w:pStyle w:val="TableContents"/>
-              <w:bidi w:val="0"/>
-              <w:jc w:val="center"/>
-              <w:rPr/>
-            </w:pPr>
-            <w:r>
-              <w:rPr/>
-              <w:t>X</w:t>
-            </w:r>
-          </w:p>
-        </w:tc>
-        <w:tc>
-          <w:tcPr>
-            <w:tcW w:w="2409" w:type="dxa"/>
-            <w:tcBorders/>
-          </w:tcPr>
-          <w:p>
-            <w:pPr>
-              <w:pStyle w:val="TableContents"/>
-              <w:bidi w:val="0"/>
-              <w:jc w:val="center"/>
-              <w:rPr/>
-            </w:pPr>
-            <w:r>
-              <w:rPr/>
-            </w:r>
-          </w:p>
-        </w:tc>
-        <w:tc>
-          <w:tcPr>
-            <w:tcW w:w="2410" w:type="dxa"/>
-            <w:tcBorders/>
-          </w:tcPr>
-          <w:p>
-            <w:pPr>
-              <w:pStyle w:val="TableContents"/>
+              <w:widowControl w:val="false"/>
+              <w:bidi w:val="0"/>
+              <w:jc w:val="center"/>
+              <w:rPr/>
+            </w:pPr>
+            <w:r>
+              <w:rPr/>
+            </w:r>
+          </w:p>
+        </w:tc>
+        <w:tc>
+          <w:tcPr>
+            <w:tcW w:w="2409" w:type="dxa"/>
+            <w:tcBorders/>
+          </w:tcPr>
+          <w:p>
+            <w:pPr>
+              <w:pStyle w:val="TableContents"/>
+              <w:widowControl w:val="false"/>
               <w:bidi w:val="0"/>
               <w:jc w:val="center"/>
               <w:rPr/>
@@ -566,13 +618,36 @@
           <w:p>
             <w:pPr>
               <w:pStyle w:val="TableContents"/>
-              <w:bidi w:val="0"/>
-              <w:jc w:val="center"/>
-              <w:rPr/>
-            </w:pPr>
-            <w:r>
-              <w:rPr/>
-              <w:t>Github</w:t>
+              <w:widowControl w:val="false"/>
+              <w:bidi w:val="0"/>
+              <w:jc w:val="center"/>
+              <w:rPr/>
+            </w:pPr>
+            <w:r>
+              <w:rPr/>
+              <w:t xml:space="preserve">Github </w:t>
+            </w:r>
+            <w:r>
+              <w:rPr/>
+              <w:t>(max)</w:t>
+            </w:r>
+          </w:p>
+        </w:tc>
+        <w:tc>
+          <w:tcPr>
+            <w:tcW w:w="2409" w:type="dxa"/>
+            <w:tcBorders/>
+          </w:tcPr>
+          <w:p>
+            <w:pPr>
+              <w:pStyle w:val="TableContents"/>
+              <w:widowControl w:val="false"/>
+              <w:bidi w:val="0"/>
+              <w:jc w:val="center"/>
+              <w:rPr/>
+            </w:pPr>
+            <w:r>
+              <w:rPr/>
             </w:r>
           </w:p>
         </w:tc>
@@ -584,40 +659,25 @@
           <w:p>
             <w:pPr>
               <w:pStyle w:val="TableContents"/>
-              <w:bidi w:val="0"/>
-              <w:jc w:val="center"/>
-              <w:rPr/>
-            </w:pPr>
-            <w:r>
-              <w:rPr/>
-            </w:r>
-          </w:p>
-        </w:tc>
-        <w:tc>
-          <w:tcPr>
-            <w:tcW w:w="2409" w:type="dxa"/>
-            <w:tcBorders/>
-          </w:tcPr>
-          <w:p>
-            <w:pPr>
-              <w:pStyle w:val="TableContents"/>
-              <w:bidi w:val="0"/>
-              <w:jc w:val="center"/>
-              <w:rPr/>
-            </w:pPr>
-            <w:r>
-              <w:rPr/>
-            </w:r>
-          </w:p>
-        </w:tc>
-        <w:tc>
-          <w:tcPr>
-            <w:tcW w:w="2410" w:type="dxa"/>
-            <w:tcBorders/>
-          </w:tcPr>
-          <w:p>
-            <w:pPr>
-              <w:pStyle w:val="TableContents"/>
+              <w:widowControl w:val="false"/>
+              <w:bidi w:val="0"/>
+              <w:jc w:val="center"/>
+              <w:rPr/>
+            </w:pPr>
+            <w:r>
+              <w:rPr/>
+            </w:r>
+          </w:p>
+        </w:tc>
+        <w:tc>
+          <w:tcPr>
+            <w:tcW w:w="2409" w:type="dxa"/>
+            <w:tcBorders/>
+          </w:tcPr>
+          <w:p>
+            <w:pPr>
+              <w:pStyle w:val="TableContents"/>
+              <w:widowControl w:val="false"/>
               <w:bidi w:val="0"/>
               <w:jc w:val="center"/>
               <w:rPr/>
@@ -639,13 +699,37 @@
           <w:p>
             <w:pPr>
               <w:pStyle w:val="TableContents"/>
-              <w:bidi w:val="0"/>
-              <w:jc w:val="center"/>
-              <w:rPr/>
-            </w:pPr>
-            <w:r>
-              <w:rPr/>
-              <w:t>Tests</w:t>
+              <w:widowControl w:val="false"/>
+              <w:bidi w:val="0"/>
+              <w:jc w:val="center"/>
+              <w:rPr/>
+            </w:pPr>
+            <w:r>
+              <w:rPr/>
+              <w:t xml:space="preserve">Tests </w:t>
+            </w:r>
+            <w:r>
+              <w:rPr/>
+              <w:t>(max)</w:t>
+            </w:r>
+          </w:p>
+        </w:tc>
+        <w:tc>
+          <w:tcPr>
+            <w:tcW w:w="2409" w:type="dxa"/>
+            <w:tcBorders/>
+          </w:tcPr>
+          <w:p>
+            <w:pPr>
+              <w:pStyle w:val="TableContents"/>
+              <w:widowControl w:val="false"/>
+              <w:bidi w:val="0"/>
+              <w:jc w:val="center"/>
+              <w:rPr/>
+            </w:pPr>
+            <w:r>
+              <w:rPr/>
+              <w:t>X</w:t>
             </w:r>
           </w:p>
         </w:tc>
@@ -657,41 +741,25 @@
           <w:p>
             <w:pPr>
               <w:pStyle w:val="TableContents"/>
-              <w:bidi w:val="0"/>
-              <w:jc w:val="center"/>
-              <w:rPr/>
-            </w:pPr>
-            <w:r>
-              <w:rPr/>
-              <w:t>X</w:t>
-            </w:r>
-          </w:p>
-        </w:tc>
-        <w:tc>
-          <w:tcPr>
-            <w:tcW w:w="2409" w:type="dxa"/>
-            <w:tcBorders/>
-          </w:tcPr>
-          <w:p>
-            <w:pPr>
-              <w:pStyle w:val="TableContents"/>
-              <w:bidi w:val="0"/>
-              <w:jc w:val="center"/>
-              <w:rPr/>
-            </w:pPr>
-            <w:r>
-              <w:rPr/>
-            </w:r>
-          </w:p>
-        </w:tc>
-        <w:tc>
-          <w:tcPr>
-            <w:tcW w:w="2410" w:type="dxa"/>
-            <w:tcBorders/>
-          </w:tcPr>
-          <w:p>
-            <w:pPr>
-              <w:pStyle w:val="TableContents"/>
+              <w:widowControl w:val="false"/>
+              <w:bidi w:val="0"/>
+              <w:jc w:val="center"/>
+              <w:rPr/>
+            </w:pPr>
+            <w:r>
+              <w:rPr/>
+            </w:r>
+          </w:p>
+        </w:tc>
+        <w:tc>
+          <w:tcPr>
+            <w:tcW w:w="2409" w:type="dxa"/>
+            <w:tcBorders/>
+          </w:tcPr>
+          <w:p>
+            <w:pPr>
+              <w:pStyle w:val="TableContents"/>
+              <w:widowControl w:val="false"/>
               <w:bidi w:val="0"/>
               <w:jc w:val="center"/>
               <w:rPr/>
@@ -712,6 +780,7 @@
           <w:p>
             <w:pPr>
               <w:pStyle w:val="TableContents"/>
+              <w:widowControl w:val="false"/>
               <w:bidi w:val="0"/>
               <w:jc w:val="center"/>
               <w:rPr/>
@@ -724,47 +793,50 @@
         </w:tc>
         <w:tc>
           <w:tcPr>
+            <w:tcW w:w="2409" w:type="dxa"/>
+            <w:tcBorders/>
+          </w:tcPr>
+          <w:p>
+            <w:pPr>
+              <w:pStyle w:val="TableContents"/>
+              <w:widowControl w:val="false"/>
+              <w:bidi w:val="0"/>
+              <w:jc w:val="center"/>
+              <w:rPr/>
+            </w:pPr>
+            <w:r>
+              <w:rPr/>
+              <w:t>X</w:t>
+            </w:r>
+          </w:p>
+        </w:tc>
+        <w:tc>
+          <w:tcPr>
             <w:tcW w:w="2410" w:type="dxa"/>
             <w:tcBorders/>
           </w:tcPr>
           <w:p>
             <w:pPr>
               <w:pStyle w:val="TableContents"/>
-              <w:bidi w:val="0"/>
-              <w:jc w:val="center"/>
-              <w:rPr/>
-            </w:pPr>
-            <w:r>
-              <w:rPr/>
-              <w:t>X</w:t>
-            </w:r>
-          </w:p>
-        </w:tc>
-        <w:tc>
-          <w:tcPr>
-            <w:tcW w:w="2409" w:type="dxa"/>
-            <w:tcBorders/>
-          </w:tcPr>
-          <w:p>
-            <w:pPr>
-              <w:pStyle w:val="TableContents"/>
-              <w:bidi w:val="0"/>
-              <w:jc w:val="center"/>
-              <w:rPr/>
-            </w:pPr>
-            <w:r>
-              <w:rPr/>
-            </w:r>
-          </w:p>
-        </w:tc>
-        <w:tc>
-          <w:tcPr>
-            <w:tcW w:w="2410" w:type="dxa"/>
-            <w:tcBorders/>
-          </w:tcPr>
-          <w:p>
-            <w:pPr>
-              <w:pStyle w:val="TableContents"/>
+              <w:widowControl w:val="false"/>
+              <w:bidi w:val="0"/>
+              <w:jc w:val="center"/>
+              <w:rPr/>
+            </w:pPr>
+            <w:r>
+              <w:rPr/>
+            </w:r>
+          </w:p>
+        </w:tc>
+        <w:tc>
+          <w:tcPr>
+            <w:tcW w:w="2409" w:type="dxa"/>
+            <w:tcBorders/>
+          </w:tcPr>
+          <w:p>
+            <w:pPr>
+              <w:pStyle w:val="TableContents"/>
+              <w:widowControl w:val="false"/>
               <w:bidi w:val="0"/>
               <w:jc w:val="center"/>
               <w:rPr/>
@@ -807,7 +879,7 @@
       </w:pPr>
       <w:r>
         <w:rPr/>
-        <w:t>La BD nécessite encore un peu de peuplement de données.</w:t>
+        <w:t>La BD nécessite encore un peu de peuplement de données.(eneko)</w:t>
       </w:r>
     </w:p>
     <w:p>
@@ -832,7 +904,7 @@
       <w:r>
         <w:rPr/>
         <w:tab/>
-        <w:t>en priorité sont dev : page accueuil, page page de recherche, page de connexion.</w:t>
+        <w:t>en priorité sont dev : page accueuil, page de recherche, page de connexion. (alex,eneko,kilian)</w:t>
       </w:r>
     </w:p>
     <w:p>
@@ -856,7 +928,7 @@
       </w:pPr>
       <w:r>
         <w:rPr/>
-        <w:t>Pour le diapo, les deux thématiques restent encore à définir.</w:t>
+        <w:t>Pour le diapo, les deux thématiques sont choisi (max).</w:t>
       </w:r>
     </w:p>
     <w:p>
@@ -869,6 +941,51 @@
       <w:r>
         <w:rPr/>
         <w:t xml:space="preserve">Le Github est créé, il reste plus qu’à réorganisé le tout avec les différentes pages, ainsi que le stockage des images en BD, et la(es) feuille(s) de style. </w:t>
+      </w:r>
+    </w:p>
+    <w:p>
+      <w:pPr>
+        <w:pStyle w:val="Normal"/>
+        <w:bidi w:val="0"/>
+        <w:jc w:val="both"/>
+        <w:rPr/>
+      </w:pPr>
+      <w:r>
+        <w:rPr/>
+      </w:r>
+    </w:p>
+    <w:p>
+      <w:pPr>
+        <w:pStyle w:val="Normal"/>
+        <w:bidi w:val="0"/>
+        <w:jc w:val="both"/>
+        <w:rPr/>
+      </w:pPr>
+      <w:r>
+        <w:rPr/>
+      </w:r>
+    </w:p>
+    <w:p>
+      <w:pPr>
+        <w:pStyle w:val="Normal"/>
+        <w:bidi w:val="0"/>
+        <w:jc w:val="both"/>
+        <w:rPr/>
+      </w:pPr>
+      <w:r>
+        <w:rPr/>
+      </w:r>
+    </w:p>
+    <w:p>
+      <w:pPr>
+        <w:pStyle w:val="Normal"/>
+        <w:bidi w:val="0"/>
+        <w:jc w:val="both"/>
+        <w:rPr/>
+      </w:pPr>
+      <w:r>
+        <w:rPr/>
+        <w:t>Parler de la reorganisation qu’on a eu apres ma blessure. Parler de la GP avec avis critique</w:t>
       </w:r>
     </w:p>
     <w:sectPr>
@@ -878,6 +995,7 @@
       <w:pgNumType w:fmt="decimal"/>
       <w:formProt w:val="false"/>
       <w:textDirection w:val="lrTb"/>
+      <w:docGrid w:type="default" w:linePitch="100" w:charSpace="0"/>
     </w:sectPr>
   </w:body>
 </w:document>
@@ -897,7 +1015,6 @@
     </w:rPrDefault>
     <w:pPrDefault>
       <w:pPr>
-        <w:widowControl/>
         <w:suppressAutoHyphens w:val="true"/>
       </w:pPr>
     </w:pPrDefault>
@@ -907,7 +1024,10 @@
     <w:qFormat/>
     <w:pPr>
       <w:widowControl/>
+      <w:suppressAutoHyphens w:val="true"/>
       <w:bidi w:val="0"/>
+      <w:spacing w:before="0" w:after="0"/>
+      <w:jc w:val="start"/>
     </w:pPr>
     <w:rPr>
       <w:rFonts w:ascii="Liberation Serif" w:hAnsi="Liberation Serif" w:eastAsia="Noto Serif CJK SC" w:cs="Noto Serif Devanagari"/>

</xml_diff>